<commit_message>
update volumes dump mysql
</commit_message>
<xml_diff>
--- a/ใบมัครmeritmakerและประเมินตนเอง2.docx
+++ b/ใบมัครmeritmakerและประเมินตนเอง2.docx
@@ -40,7 +40,6 @@
       <w:pPr>
         <w:jc w:val="center"/>
         <w:rPr>
-          <w:rFonts w:hint="cs"/>
           <w:b/>
           <w:bCs/>
           <w:cs/>
@@ -282,7 +281,6 @@
     <w:p>
       <w:pPr>
         <w:rPr>
-          <w:rFonts w:hint="cs"/>
           <w:u w:val="dotted"/>
         </w:rPr>
       </w:pPr>
@@ -374,7 +372,6 @@
     <w:p>
       <w:pPr>
         <w:rPr>
-          <w:rFonts w:hint="cs"/>
           <w:u w:val="dotted"/>
         </w:rPr>
       </w:pPr>
@@ -466,7 +463,6 @@
     <w:p>
       <w:pPr>
         <w:rPr>
-          <w:rFonts w:hint="cs"/>
           <w:u w:val="dotted"/>
         </w:rPr>
       </w:pPr>
@@ -558,7 +554,6 @@
     <w:p>
       <w:pPr>
         <w:rPr>
-          <w:rFonts w:hint="cs"/>
           <w:u w:val="dotted"/>
         </w:rPr>
       </w:pPr>
@@ -648,41 +643,22 @@
       </w:r>
     </w:p>
     <w:p>
-      <w:pPr>
+      <w:r>
         <w:rPr>
           <w:rFonts w:hint="cs"/>
-        </w:rPr>
-      </w:pPr>
+          <w:cs/>
+        </w:rPr>
+        <w:t xml:space="preserve">เข้ารับการรับรองเป็นผู้ก่อการดี </w:t>
+      </w:r>
+      <w:r>
+        <w:t xml:space="preserve">(MERIT MAKER) </w:t>
+      </w:r>
       <w:r>
         <w:rPr>
           <w:rFonts w:hint="cs"/>
           <w:cs/>
         </w:rPr>
-        <w:t xml:space="preserve">เข้ารับการรับรองเป็นผู้ก่อการดี </w:t>
-      </w:r>
-      <w:r>
-        <w:t xml:space="preserve">(MERIT MAKER) </w:t>
-      </w:r>
-      <w:r>
-        <w:rPr>
-          <w:rFonts w:hint="cs"/>
-          <w:cs/>
-        </w:rPr>
-        <w:t>ระดับ</w:t>
-      </w:r>
-      <w:r>
-        <w:rPr>
-          <w:rFonts w:hint="cs"/>
-          <w:cs/>
-        </w:rPr>
-        <w:t xml:space="preserve"> </w:t>
-      </w:r>
-      <w:r>
-        <w:rPr>
-          <w:rFonts w:hint="cs"/>
-          <w:cs/>
-        </w:rPr>
-        <w:t xml:space="preserve">ระดับ </w:t>
+        <w:t xml:space="preserve">ระดับ ระดับ </w:t>
       </w:r>
       <w:r>
         <w:rPr>
@@ -830,26 +806,7 @@
       <w:pPr>
         <w:spacing w:after="120"/>
         <w:jc w:val="thaiDistribute"/>
-      </w:pPr>
-    </w:p>
-    <w:p>
-      <w:pPr>
-        <w:spacing w:after="120"/>
-        <w:jc w:val="thaiDistribute"/>
-      </w:pPr>
-    </w:p>
-    <w:p>
-      <w:pPr>
-        <w:spacing w:after="120"/>
-        <w:jc w:val="thaiDistribute"/>
-      </w:pPr>
-    </w:p>
-    <w:p>
-      <w:pPr>
-        <w:spacing w:after="120"/>
-        <w:jc w:val="thaiDistribute"/>
-        <w:rPr>
-          <w:rFonts w:hint="cs"/>
+        <w:rPr>
           <w:b/>
           <w:bCs/>
         </w:rPr>
@@ -3159,7 +3116,6 @@
                 <w:sz w:val="28"/>
                 <w:szCs w:val="28"/>
               </w:rPr>
-              <w:lastRenderedPageBreak/>
               <w:t xml:space="preserve">3.2 </w:t>
             </w:r>
             <w:r>
@@ -3194,7 +3150,6 @@
                 <w:u w:val="single"/>
                 <w:cs/>
               </w:rPr>
-              <w:lastRenderedPageBreak/>
               <w:t xml:space="preserve">กรณีมี </w:t>
             </w:r>
             <w:r>
@@ -3230,7 +3185,6 @@
                 <w:sz w:val="28"/>
                 <w:szCs w:val="28"/>
               </w:rPr>
-              <w:lastRenderedPageBreak/>
               <w:t xml:space="preserve">3.2.1 </w:t>
             </w:r>
             <w:r>
@@ -5623,7 +5577,6 @@
                 <w:u w:val="single"/>
                 <w:cs/>
               </w:rPr>
-              <w:lastRenderedPageBreak/>
               <w:t>หมายเหตุ</w:t>
             </w:r>
             <w:r>
@@ -8070,7 +8023,6 @@
                 <w:u w:val="single"/>
                 <w:cs/>
               </w:rPr>
-              <w:lastRenderedPageBreak/>
               <w:t>หมายเหตุ</w:t>
             </w:r>
             <w:r>

</xml_diff>